<commit_message>
Adding the Opposition report of assignment 3
</commit_message>
<xml_diff>
--- a/Assignment 1 Software Arctecture Updated/FinalReport.Assignment1_updated.docx
+++ b/Assignment 1 Software Arctecture Updated/FinalReport.Assignment1_updated.docx
@@ -7,6 +7,8 @@
         <w:spacing w:before="20" w:after="130" w:line="240" w:lineRule="auto"/>
         <w:ind w:left="0" w:firstLine="0"/>
       </w:pPr>
+      <w:bookmarkStart w:id="0" w:name="_GoBack"/>
+      <w:bookmarkEnd w:id="0"/>
       <w:r>
         <w:rPr>
           <w:color w:val="2E74B5"/>
@@ -45,8 +47,6 @@
         <w:tblW w:w="9194" w:type="dxa"/>
         <w:tblInd w:w="-103" w:type="dxa"/>
         <w:tblCellMar>
-          <w:top w:w="0" w:type="dxa"/>
-          <w:left w:w="0" w:type="dxa"/>
           <w:bottom w:w="172" w:type="dxa"/>
           <w:right w:w="115" w:type="dxa"/>
         </w:tblCellMar>
@@ -376,13 +376,8 @@
               <w:spacing w:before="20" w:after="0" w:line="276" w:lineRule="auto"/>
               <w:ind w:left="103" w:firstLine="0"/>
             </w:pPr>
-            <w:proofErr w:type="spellStart"/>
-            <w:r>
-              <w:t>Shahzad,Ghilmaan</w:t>
-            </w:r>
-            <w:proofErr w:type="spellEnd"/>
-            <w:r>
-              <w:t xml:space="preserve"> </w:t>
+            <w:r>
+              <w:t xml:space="preserve">Shahzad,Ghilmaan </w:t>
             </w:r>
           </w:p>
         </w:tc>
@@ -442,28 +437,36 @@
         <w:spacing w:before="20" w:after="40" w:line="240" w:lineRule="auto"/>
         <w:ind w:left="0" w:firstLine="0"/>
       </w:pPr>
-      <w:proofErr w:type="spellStart"/>
-      <w:r>
-        <w:t>Ayyaz</w:t>
-      </w:r>
-      <w:proofErr w:type="gramStart"/>
-      <w:r>
-        <w:t>,Muawaz</w:t>
-      </w:r>
-      <w:proofErr w:type="spellEnd"/>
-      <w:proofErr w:type="gramEnd"/>
+      <w:r>
+        <w:t xml:space="preserve">Ayyaz,Muawaz </w:t>
+      </w:r>
+      <w:r>
+        <w:tab/>
+      </w:r>
+      <w:r>
+        <w:tab/>
+      </w:r>
+      <w:r>
+        <w:tab/>
+      </w:r>
+      <w:hyperlink r:id="rId6" w:history="1">
+        <w:r>
+          <w:rPr>
+            <w:rStyle w:val="Hyperlink"/>
+            <w:u w:color="0563C1"/>
+          </w:rPr>
+          <w:t>muay22@student.bth.se</w:t>
+        </w:r>
+      </w:hyperlink>
       <w:r>
         <w:t xml:space="preserve"> </w:t>
       </w:r>
       <w:r>
-        <w:rPr>
-          <w:color w:val="0563C1"/>
-          <w:u w:val="single" w:color="0563C1"/>
-        </w:rPr>
-        <w:t>muay22@student.bth.se</w:t>
-      </w:r>
-      <w:r>
-        <w:t xml:space="preserve"> 19960513-T771 </w:t>
+        <w:tab/>
+        <w:t xml:space="preserve">       </w:t>
+      </w:r>
+      <w:r>
+        <w:t xml:space="preserve">19960513-T771 </w:t>
       </w:r>
     </w:p>
     <w:p>
@@ -506,6 +509,12 @@
     </w:p>
     <w:sdt>
       <w:sdtPr>
+        <w:rPr>
+          <w:rFonts w:ascii="Times New Roman" w:eastAsia="Times New Roman" w:hAnsi="Times New Roman" w:cs="Times New Roman"/>
+          <w:color w:val="000000"/>
+          <w:sz w:val="24"/>
+          <w:szCs w:val="22"/>
+        </w:rPr>
         <w:id w:val="-1247339616"/>
         <w:docPartObj>
           <w:docPartGallery w:val="Table of Contents"/>
@@ -514,13 +523,9 @@
       </w:sdtPr>
       <w:sdtEndPr>
         <w:rPr>
-          <w:rFonts w:ascii="Times New Roman" w:eastAsia="Times New Roman" w:hAnsi="Times New Roman" w:cs="Times New Roman"/>
           <w:b/>
           <w:bCs/>
           <w:noProof/>
-          <w:color w:val="000000"/>
-          <w:sz w:val="24"/>
-          <w:szCs w:val="22"/>
         </w:rPr>
       </w:sdtEndPr>
       <w:sdtContent>
@@ -598,7 +603,7 @@
                 <w:noProof/>
                 <w:webHidden/>
               </w:rPr>
-              <w:t>2</w:t>
+              <w:t>3</w:t>
             </w:r>
             <w:r>
               <w:rPr>
@@ -666,7 +671,7 @@
                 <w:noProof/>
                 <w:webHidden/>
               </w:rPr>
-              <w:t>2</w:t>
+              <w:t>3</w:t>
             </w:r>
             <w:r>
               <w:rPr>
@@ -734,7 +739,7 @@
                 <w:noProof/>
                 <w:webHidden/>
               </w:rPr>
-              <w:t>2</w:t>
+              <w:t>3</w:t>
             </w:r>
             <w:r>
               <w:rPr>
@@ -802,7 +807,7 @@
                 <w:noProof/>
                 <w:webHidden/>
               </w:rPr>
-              <w:t>3</w:t>
+              <w:t>4</w:t>
             </w:r>
             <w:r>
               <w:rPr>
@@ -870,7 +875,7 @@
                 <w:noProof/>
                 <w:webHidden/>
               </w:rPr>
-              <w:t>3</w:t>
+              <w:t>4</w:t>
             </w:r>
             <w:r>
               <w:rPr>
@@ -1142,7 +1147,7 @@
                 <w:noProof/>
                 <w:webHidden/>
               </w:rPr>
-              <w:t>6</w:t>
+              <w:t>7</w:t>
             </w:r>
             <w:r>
               <w:rPr>
@@ -1210,7 +1215,7 @@
                 <w:noProof/>
                 <w:webHidden/>
               </w:rPr>
-              <w:t>6</w:t>
+              <w:t>7</w:t>
             </w:r>
             <w:r>
               <w:rPr>
@@ -1414,7 +1419,7 @@
                 <w:noProof/>
                 <w:webHidden/>
               </w:rPr>
-              <w:t>8</w:t>
+              <w:t>9</w:t>
             </w:r>
             <w:r>
               <w:rPr>
@@ -1550,7 +1555,7 @@
                 <w:noProof/>
                 <w:webHidden/>
               </w:rPr>
-              <w:t>9</w:t>
+              <w:t>10</w:t>
             </w:r>
             <w:r>
               <w:rPr>
@@ -1686,7 +1691,7 @@
                 <w:noProof/>
                 <w:webHidden/>
               </w:rPr>
-              <w:t>12</w:t>
+              <w:t>13</w:t>
             </w:r>
             <w:r>
               <w:rPr>
@@ -1769,7 +1774,7 @@
                 <w:noProof/>
                 <w:webHidden/>
               </w:rPr>
-              <w:t>13</w:t>
+              <w:t>14</w:t>
             </w:r>
             <w:r>
               <w:rPr>
@@ -1790,7 +1795,7 @@
               <w:noProof/>
             </w:rPr>
           </w:pPr>
-          <w:hyperlink r:id="rId6" w:anchor="_Toc122015284" w:history="1">
+          <w:hyperlink r:id="rId7" w:anchor="_Toc122015284" w:history="1">
             <w:r>
               <w:rPr>
                 <w:rStyle w:val="Hyperlink"/>
@@ -1837,7 +1842,7 @@
                 <w:noProof/>
                 <w:webHidden/>
               </w:rPr>
-              <w:t>13</w:t>
+              <w:t>14</w:t>
             </w:r>
             <w:r>
               <w:rPr>
@@ -1906,7 +1911,7 @@
                 <w:noProof/>
                 <w:webHidden/>
               </w:rPr>
-              <w:t>13</w:t>
+              <w:t>14</w:t>
             </w:r>
             <w:r>
               <w:rPr>
@@ -1974,7 +1979,7 @@
                 <w:noProof/>
                 <w:webHidden/>
               </w:rPr>
-              <w:t>14</w:t>
+              <w:t>15</w:t>
             </w:r>
             <w:r>
               <w:rPr>
@@ -2092,11 +2097,11 @@
         <w:pStyle w:val="Heading1"/>
         <w:ind w:left="-180"/>
       </w:pPr>
-      <w:bookmarkStart w:id="0" w:name="_Toc122015266"/>
+      <w:bookmarkStart w:id="1" w:name="_Toc122015266"/>
       <w:r>
         <w:t>1. Introduction and Assumptions:</w:t>
       </w:r>
-      <w:bookmarkEnd w:id="0"/>
+      <w:bookmarkEnd w:id="1"/>
       <w:r>
         <w:t xml:space="preserve"> </w:t>
       </w:r>
@@ -2114,66 +2119,54 @@
       <w:pPr>
         <w:pStyle w:val="Heading2"/>
       </w:pPr>
-      <w:bookmarkStart w:id="1" w:name="_Toc122015267"/>
+      <w:bookmarkStart w:id="2" w:name="_Toc122015267"/>
       <w:r>
         <w:rPr>
           <w:rFonts w:eastAsia="Times New Roman"/>
         </w:rPr>
-        <w:t>Description of s</w:t>
-      </w:r>
+        <w:t>Description of system:</w:t>
+      </w:r>
+      <w:bookmarkEnd w:id="2"/>
       <w:r>
         <w:rPr>
           <w:rFonts w:eastAsia="Times New Roman"/>
         </w:rPr>
-        <w:t>ystem:</w:t>
-      </w:r>
-      <w:bookmarkEnd w:id="1"/>
+        <w:t xml:space="preserve"> </w:t>
+      </w:r>
+    </w:p>
+    <w:p>
+      <w:pPr>
+        <w:spacing w:before="20" w:after="247"/>
+      </w:pPr>
+      <w:r>
+        <w:t xml:space="preserve">The largest glass manufacturing and manufacturing company want to expend their order software system. As Lycia is an industry leader in glass packaging and manufacturing in Sweden and Europe. As the company leading in glass manufacturing and packaging products such as glass bottles and other products to the food and beverage industry.  </w:t>
+      </w:r>
+    </w:p>
+    <w:p>
+      <w:pPr>
+        <w:pStyle w:val="Heading2"/>
+      </w:pPr>
+      <w:bookmarkStart w:id="3" w:name="_Toc122015268"/>
       <w:r>
         <w:rPr>
           <w:rFonts w:eastAsia="Times New Roman"/>
         </w:rPr>
+        <w:t>Functionality and Business Value:</w:t>
+      </w:r>
+      <w:bookmarkEnd w:id="3"/>
+      <w:r>
+        <w:rPr>
+          <w:rFonts w:eastAsia="Times New Roman"/>
+        </w:rPr>
         <w:t xml:space="preserve"> </w:t>
       </w:r>
     </w:p>
     <w:p>
       <w:pPr>
-        <w:spacing w:before="20" w:after="247"/>
-      </w:pPr>
-      <w:r>
-        <w:t>The largest glass manufacturing and manufacturing company want to expend their order software system. As Lycia is an industry leader in glass packaging and manufacturing in Sweden and Europe. As the company leading in glass manufacturing and packaging prod</w:t>
-      </w:r>
-      <w:r>
-        <w:t xml:space="preserve">ucts such as glass bottles and other products to the food and beverage industry.  </w:t>
-      </w:r>
-    </w:p>
-    <w:p>
-      <w:pPr>
-        <w:pStyle w:val="Heading2"/>
-      </w:pPr>
-      <w:bookmarkStart w:id="2" w:name="_Toc122015268"/>
-      <w:r>
-        <w:rPr>
-          <w:rFonts w:eastAsia="Times New Roman"/>
-        </w:rPr>
-        <w:t>Functionality and Business Value:</w:t>
-      </w:r>
-      <w:bookmarkEnd w:id="2"/>
-      <w:r>
-        <w:rPr>
-          <w:rFonts w:eastAsia="Times New Roman"/>
-        </w:rPr>
-        <w:t xml:space="preserve"> </w:t>
-      </w:r>
-    </w:p>
-    <w:p>
-      <w:pPr>
         <w:spacing w:before="20"/>
       </w:pPr>
       <w:r>
-        <w:t>One of the biggest aspect to achieve the goal was they are committed to deliver high quality glass packaging products per client in a shor</w:t>
-      </w:r>
-      <w:r>
-        <w:t xml:space="preserve">ter span of time with delivery confirmation on sustainable environment practices to avoid degraded performance and unhappy customer. </w:t>
+        <w:t xml:space="preserve">One of the biggest aspect to achieve the goal was they are committed to deliver high quality glass packaging products per client in a shorter span of time with delivery confirmation on sustainable environment practices to avoid degraded performance and unhappy customer. </w:t>
       </w:r>
     </w:p>
     <w:p>
@@ -2193,10 +2186,7 @@
         <w:spacing w:before="20"/>
       </w:pPr>
       <w:r>
-        <w:t>Lycia IT teams offer solutions to EPR (Enterprise Resource Planning) that record vendor and customer order details, manufacturing and financial data). Many order tracking  depend upon time provide by client, so one biggest priority for the company was to c</w:t>
-      </w:r>
-      <w:r>
-        <w:t xml:space="preserve">orrect the problem and filled gap between customer and Lycia also another priority for the company was to collect customer information for future use to monitor the performance of the OTIS system.   </w:t>
+        <w:t xml:space="preserve">Lycia IT teams offer solutions to EPR (Enterprise Resource Planning) that record vendor and customer order details, manufacturing and financial data). Many order tracking  depend upon time provide by client, so one biggest priority for the company was to correct the problem and filled gap between customer and Lycia also another priority for the company was to collect customer information for future use to monitor the performance of the OTIS system.   </w:t>
       </w:r>
     </w:p>
     <w:p>
@@ -2230,10 +2220,7 @@
         <w:ind w:hanging="191"/>
       </w:pPr>
       <w:r>
-        <w:t>Order Op</w:t>
-      </w:r>
-      <w:r>
-        <w:t xml:space="preserve">eration:  </w:t>
+        <w:t xml:space="preserve">Order Operation:  </w:t>
       </w:r>
     </w:p>
     <w:p>
@@ -2275,10 +2262,7 @@
         <w:spacing w:before="20"/>
       </w:pPr>
       <w:r>
-        <w:t>The CRM module w</w:t>
-      </w:r>
-      <w:r>
-        <w:t xml:space="preserve">ill be hosted on a Cloud environment. Lycia will have integration with customer and DHL express for logistic and order dispatching information. </w:t>
+        <w:t xml:space="preserve">The CRM module will be hosted on a Cloud environment. Lycia will have integration with customer and DHL express for logistic and order dispatching information. </w:t>
       </w:r>
     </w:p>
     <w:p>
@@ -2299,14 +2283,14 @@
       <w:pPr>
         <w:pStyle w:val="Heading3"/>
       </w:pPr>
-      <w:bookmarkStart w:id="3" w:name="_Toc122015269"/>
+      <w:bookmarkStart w:id="4" w:name="_Toc122015269"/>
       <w:r>
         <w:rPr>
           <w:rFonts w:eastAsia="Times New Roman"/>
         </w:rPr>
         <w:t>System Assumptions:</w:t>
       </w:r>
-      <w:bookmarkEnd w:id="3"/>
+      <w:bookmarkEnd w:id="4"/>
       <w:r>
         <w:rPr>
           <w:rFonts w:eastAsia="Times New Roman"/>
@@ -2320,16 +2304,7 @@
         <w:ind w:right="178"/>
       </w:pPr>
       <w:r>
-        <w:t>•</w:t>
-      </w:r>
-      <w:r>
-        <w:t>Delivery</w:t>
-      </w:r>
-      <w:r>
-        <w:t>: Production material is available when needed during production (LPROD) system</w:t>
-      </w:r>
-      <w:r>
-        <w:t xml:space="preserve"> when the order planned (ready for production) in any case the material is not available then OTIS system will highlight the alert. </w:t>
+        <w:t xml:space="preserve">•Delivery: Production material is available when needed during production (LPROD) system when the order planned (ready for production) in any case the material is not available then OTIS system will highlight the alert. </w:t>
       </w:r>
     </w:p>
     <w:p>
@@ -2337,13 +2312,7 @@
         <w:spacing w:before="20"/>
       </w:pPr>
       <w:r>
-        <w:t>•</w:t>
-      </w:r>
-      <w:r>
-        <w:t>Budget</w:t>
-      </w:r>
-      <w:r>
-        <w:t xml:space="preserve">: Estimate the cost of OTIS project. The system cost will stay the same as initially budgeted cost. </w:t>
+        <w:t xml:space="preserve">•Budget: Estimate the cost of OTIS project. The system cost will stay the same as initially budgeted cost. </w:t>
       </w:r>
     </w:p>
     <w:p>
@@ -2351,16 +2320,7 @@
         <w:spacing w:before="20"/>
       </w:pPr>
       <w:r>
-        <w:t>•</w:t>
-      </w:r>
-      <w:r>
-        <w:t>Training</w:t>
-      </w:r>
-      <w:r>
-        <w:t>: OTIS</w:t>
-      </w:r>
-      <w:r>
-        <w:t xml:space="preserve"> system training will be conducted internally by IT team so no additional cost will be charged </w:t>
+        <w:t xml:space="preserve">•Training: OTIS system training will be conducted internally by IT team so no additional cost will be charged </w:t>
       </w:r>
     </w:p>
     <w:p>
@@ -2368,13 +2328,7 @@
         <w:spacing w:before="20"/>
       </w:pPr>
       <w:r>
-        <w:t>•</w:t>
-      </w:r>
-      <w:r>
-        <w:t>Finance</w:t>
-      </w:r>
-      <w:r>
-        <w:t xml:space="preserve">: Lycia provides the project budget allocation separately. </w:t>
+        <w:t xml:space="preserve">•Finance: Lycia provides the project budget allocation separately. </w:t>
       </w:r>
       <w:r>
         <w:t>This</w:t>
@@ -2388,16 +2342,7 @@
         <w:spacing w:before="20" w:after="0"/>
       </w:pPr>
       <w:r>
-        <w:t>•</w:t>
-      </w:r>
-      <w:r>
-        <w:t>Scope</w:t>
-      </w:r>
-      <w:r>
-        <w:t>: delivery</w:t>
-      </w:r>
-      <w:r>
-        <w:t xml:space="preserve"> time for project completion </w:t>
+        <w:t xml:space="preserve">•Scope: delivery time for project completion </w:t>
       </w:r>
       <w:r>
         <w:t>of OTIS</w:t>
@@ -2411,13 +2356,7 @@
         <w:spacing w:before="20"/>
       </w:pPr>
       <w:r>
-        <w:t>•</w:t>
-      </w:r>
-      <w:r>
-        <w:t>Recourses</w:t>
-      </w:r>
-      <w:r>
-        <w:t xml:space="preserve">: Recourses allocation defined under separate team supervision and budget allocated by Lycia finance department separately. </w:t>
+        <w:t xml:space="preserve">•Recourses: Recourses allocation defined under separate team supervision and budget allocated by Lycia finance department separately. </w:t>
       </w:r>
     </w:p>
     <w:p>
@@ -2451,11 +2390,11 @@
         <w:pStyle w:val="Heading1"/>
         <w:ind w:left="0"/>
       </w:pPr>
-      <w:bookmarkStart w:id="4" w:name="_Toc122015270"/>
+      <w:bookmarkStart w:id="5" w:name="_Toc122015270"/>
       <w:r>
         <w:t>2. Design purpose:</w:t>
       </w:r>
-      <w:bookmarkEnd w:id="4"/>
+      <w:bookmarkEnd w:id="5"/>
       <w:r>
         <w:t xml:space="preserve"> </w:t>
       </w:r>
@@ -2569,18 +2508,7 @@
         <w:ind w:hanging="225"/>
       </w:pPr>
       <w:r>
-        <w:t>Give customers an online platform where they can access their order status online all</w:t>
-      </w:r>
-      <w:r>
-        <w:t xml:space="preserve"> </w:t>
-      </w:r>
-      <w:proofErr w:type="spellStart"/>
-      <w:r>
-        <w:t>acrossthe</w:t>
-      </w:r>
-      <w:proofErr w:type="spellEnd"/>
-      <w:r>
-        <w:t xml:space="preserve"> world </w:t>
+        <w:t xml:space="preserve">Give customers an online platform where they can access their order status online all acrossthe world </w:t>
       </w:r>
     </w:p>
     <w:p>
@@ -2619,10 +2547,7 @@
         <w:ind w:hanging="225"/>
       </w:pPr>
       <w:r>
-        <w:t xml:space="preserve">Provide value to customer by providing the state-of-the-art order </w:t>
-      </w:r>
-      <w:r>
-        <w:t xml:space="preserve">tracking system </w:t>
+        <w:t xml:space="preserve">Provide value to customer by providing the state-of-the-art order tracking system </w:t>
       </w:r>
     </w:p>
     <w:p>
@@ -2642,11 +2567,11 @@
       <w:pPr>
         <w:pStyle w:val="Heading3"/>
       </w:pPr>
-      <w:bookmarkStart w:id="5" w:name="_Toc122015271"/>
+      <w:bookmarkStart w:id="6" w:name="_Toc122015271"/>
       <w:r>
         <w:t>Why we were choosing architecture design:</w:t>
       </w:r>
-      <w:bookmarkEnd w:id="5"/>
+      <w:bookmarkEnd w:id="6"/>
       <w:r>
         <w:t xml:space="preserve"> </w:t>
       </w:r>
@@ -2761,13 +2686,7 @@
         <w:rPr>
           <w:sz w:val="21"/>
         </w:rPr>
-        <w:t>System should be secure and build with highest secu</w:t>
-      </w:r>
-      <w:r>
-        <w:rPr>
-          <w:sz w:val="21"/>
-        </w:rPr>
-        <w:t xml:space="preserve">rity authentication. </w:t>
+        <w:t xml:space="preserve">System should be secure and build with highest security authentication. </w:t>
       </w:r>
     </w:p>
     <w:p>
@@ -2821,14 +2740,14 @@
           <w:sz w:val="24"/>
         </w:rPr>
       </w:pPr>
-      <w:bookmarkStart w:id="6" w:name="_Toc122015272"/>
+      <w:bookmarkStart w:id="7" w:name="_Toc122015272"/>
       <w:r>
         <w:t xml:space="preserve">3. </w:t>
       </w:r>
       <w:r>
         <w:t>Primary Functionality</w:t>
       </w:r>
-      <w:bookmarkEnd w:id="6"/>
+      <w:bookmarkEnd w:id="7"/>
       <w:r>
         <w:t xml:space="preserve"> </w:t>
       </w:r>
@@ -2837,14 +2756,14 @@
       <w:pPr>
         <w:pStyle w:val="Heading2"/>
       </w:pPr>
-      <w:bookmarkStart w:id="7" w:name="_Toc122015273"/>
+      <w:bookmarkStart w:id="8" w:name="_Toc122015273"/>
       <w:r>
         <w:rPr>
           <w:rFonts w:eastAsia="Times New Roman"/>
         </w:rPr>
         <w:t>Use Case Diagram:</w:t>
       </w:r>
-      <w:bookmarkEnd w:id="7"/>
+      <w:bookmarkEnd w:id="8"/>
       <w:r>
         <w:rPr>
           <w:rFonts w:eastAsia="Times New Roman"/>
@@ -2878,7 +2797,7 @@
                     <pic:cNvPicPr/>
                   </pic:nvPicPr>
                   <pic:blipFill>
-                    <a:blip r:embed="rId7" cstate="print">
+                    <a:blip r:embed="rId8" cstate="print">
                       <a:extLst>
                         <a:ext uri="{28A0092B-C50C-407E-A947-70E740481C1C}">
                           <a14:useLocalDpi xmlns:a14="http://schemas.microsoft.com/office/drawing/2010/main" val="0"/>
@@ -2930,8 +2849,6 @@
         <w:tblInd w:w="-115" w:type="dxa"/>
         <w:tblCellMar>
           <w:top w:w="51" w:type="dxa"/>
-          <w:left w:w="0" w:type="dxa"/>
-          <w:bottom w:w="0" w:type="dxa"/>
           <w:right w:w="44" w:type="dxa"/>
         </w:tblCellMar>
         <w:tblLook w:val="04A0" w:firstRow="1" w:lastRow="0" w:firstColumn="1" w:lastColumn="0" w:noHBand="0" w:noVBand="1"/>
@@ -3049,13 +2966,7 @@
               <w:rPr>
                 <w:sz w:val="23"/>
               </w:rPr>
-              <w:t>User details of the Lycia customers is imported from the customer management system. System maintains the data if user has a one or more orders and their order status in the system. User can add, view delete and update customers details, customer order det</w:t>
-            </w:r>
-            <w:r>
-              <w:rPr>
-                <w:sz w:val="23"/>
-              </w:rPr>
-              <w:t xml:space="preserve">ails and order status. </w:t>
+              <w:t xml:space="preserve">User details of the Lycia customers is imported from the customer management system. System maintains the data if user has a one or more orders and their order status in the system. User can add, view delete and update customers details, customer order details and order status. </w:t>
             </w:r>
           </w:p>
         </w:tc>
@@ -3107,13 +3018,7 @@
               <w:rPr>
                 <w:sz w:val="23"/>
               </w:rPr>
-              <w:t>User can generate report of the status of the order. Order can be completed or could be in production, packing, warehouse, delivery and completed. The report mentioned the date and time of the order started and also total raw materials needed for the manuf</w:t>
-            </w:r>
-            <w:r>
-              <w:rPr>
-                <w:sz w:val="23"/>
-              </w:rPr>
-              <w:t xml:space="preserve">acturing of the order. The format of the report will be CSV and PDF.  </w:t>
+              <w:t xml:space="preserve">User can generate report of the status of the order. Order can be completed or could be in production, packing, warehouse, delivery and completed. The report mentioned the date and time of the order started and also total raw materials needed for the manufacturing of the order. The format of the report will be CSV and PDF.  </w:t>
             </w:r>
           </w:p>
         </w:tc>
@@ -3164,13 +3069,7 @@
               <w:rPr>
                 <w:sz w:val="23"/>
               </w:rPr>
-              <w:t>User can view their order. It will provide more detail about the order and currently where the order stage is. User can check by clicking on the order detail. Total details of the order would be displayed. In Production, system displays raw material detail</w:t>
-            </w:r>
-            <w:r>
-              <w:rPr>
-                <w:sz w:val="23"/>
-              </w:rPr>
-              <w:t xml:space="preserve">s, how much the order is completed and estimation of the order to be manufactured. In packing, the system displays how much packing of the order is completed. Delivery displays the location where the </w:t>
+              <w:t xml:space="preserve">User can view their order. It will provide more detail about the order and currently where the order stage is. User can check by clicking on the order detail. Total details of the order would be displayed. In Production, system displays raw material details, how much the order is completed and estimation of the order to be manufactured. In packing, the system displays how much packing of the order is completed. Delivery displays the location where the </w:t>
             </w:r>
           </w:p>
         </w:tc>
@@ -3181,16 +3080,8 @@
         <w:spacing w:before="20"/>
         <w:ind w:left="3156"/>
       </w:pPr>
-      <w:proofErr w:type="gramStart"/>
-      <w:r>
-        <w:t>order</w:t>
-      </w:r>
-      <w:proofErr w:type="gramEnd"/>
-      <w:r>
-        <w:t xml:space="preserve"> is currently placed. System notifies the custome</w:t>
-      </w:r>
-      <w:r>
-        <w:t xml:space="preserve">r when the status of the order changes. </w:t>
+      <w:r>
+        <w:t xml:space="preserve">order is currently placed. System notifies the customer when the status of the order changes. </w:t>
       </w:r>
       <w:r>
         <w:rPr>
@@ -3361,8 +3252,6 @@
         <w:tblInd w:w="-115" w:type="dxa"/>
         <w:tblCellMar>
           <w:top w:w="50" w:type="dxa"/>
-          <w:left w:w="0" w:type="dxa"/>
-          <w:bottom w:w="0" w:type="dxa"/>
           <w:right w:w="48" w:type="dxa"/>
         </w:tblCellMar>
         <w:tblLook w:val="04A0" w:firstRow="1" w:lastRow="0" w:firstColumn="1" w:lastColumn="0" w:noHBand="0" w:noVBand="1"/>
@@ -3436,10 +3325,7 @@
               <w:ind w:left="115" w:firstLine="0"/>
             </w:pPr>
             <w:r>
-              <w:t>UC-5 V</w:t>
-            </w:r>
-            <w:r>
-              <w:t xml:space="preserve">iew Audit Logs </w:t>
+              <w:t xml:space="preserve">UC-5 View Audit Logs </w:t>
             </w:r>
           </w:p>
         </w:tc>
@@ -3581,20 +3467,14 @@
       <w:pPr>
         <w:pStyle w:val="Heading2"/>
       </w:pPr>
-      <w:bookmarkStart w:id="8" w:name="_Toc122015274"/>
+      <w:bookmarkStart w:id="9" w:name="_Toc122015274"/>
       <w:r>
         <w:rPr>
           <w:rFonts w:eastAsia="Times New Roman"/>
         </w:rPr>
-        <w:t>Primary Funct</w:t>
-      </w:r>
-      <w:r>
-        <w:rPr>
-          <w:rFonts w:eastAsia="Times New Roman"/>
-        </w:rPr>
-        <w:t>ionality</w:t>
-      </w:r>
-      <w:bookmarkEnd w:id="8"/>
+        <w:t>Primary Functionality</w:t>
+      </w:r>
+      <w:bookmarkEnd w:id="9"/>
       <w:r>
         <w:rPr>
           <w:rFonts w:eastAsia="Times New Roman"/>
@@ -3630,14 +3510,14 @@
       <w:pPr>
         <w:pStyle w:val="Heading3"/>
       </w:pPr>
-      <w:bookmarkStart w:id="9" w:name="_Toc122015275"/>
+      <w:bookmarkStart w:id="10" w:name="_Toc122015275"/>
       <w:r>
         <w:rPr>
           <w:rFonts w:eastAsia="Times New Roman"/>
         </w:rPr>
         <w:t>Use Case 1:</w:t>
       </w:r>
-      <w:bookmarkEnd w:id="9"/>
+      <w:bookmarkEnd w:id="10"/>
       <w:r>
         <w:rPr>
           <w:rFonts w:eastAsia="Times New Roman"/>
@@ -3651,9 +3531,7 @@
         <w:tblW w:w="9180" w:type="dxa"/>
         <w:tblInd w:w="-391" w:type="dxa"/>
         <w:tblCellMar>
-          <w:top w:w="0" w:type="dxa"/>
           <w:left w:w="427" w:type="dxa"/>
-          <w:bottom w:w="0" w:type="dxa"/>
           <w:right w:w="53" w:type="dxa"/>
         </w:tblCellMar>
         <w:tblLook w:val="04A0" w:firstRow="1" w:lastRow="0" w:firstColumn="1" w:lastColumn="0" w:noHBand="0" w:noVBand="1"/>
@@ -3753,10 +3631,7 @@
               <w:ind w:left="2" w:firstLine="0"/>
             </w:pPr>
             <w:r>
-              <w:t>UC1</w:t>
-            </w:r>
-            <w:r>
-              <w:t xml:space="preserve"> </w:t>
+              <w:t xml:space="preserve">UC1 </w:t>
             </w:r>
           </w:p>
         </w:tc>
@@ -3899,16 +3774,8 @@
               <w:spacing w:before="20" w:after="215" w:line="253" w:lineRule="auto"/>
               <w:ind w:left="2" w:firstLine="0"/>
             </w:pPr>
-            <w:proofErr w:type="spellStart"/>
-            <w:r>
-              <w:t>Lycia’sKey</w:t>
-            </w:r>
-            <w:proofErr w:type="spellEnd"/>
-            <w:r>
-              <w:t xml:space="preserve"> Account Manager click on the view Data Record button on the system. System provides the complete information about the order placed by the clients. Key Account Manager view the detailed information form material procurement to the final order di</w:t>
-            </w:r>
-            <w:r>
-              <w:t xml:space="preserve">spatch. System provides the details of customer order details and progress of order </w:t>
+            <w:r>
+              <w:t xml:space="preserve">Lycia’sKey Account Manager click on the view Data Record button on the system. System provides the complete information about the order placed by the clients. Key Account Manager view the detailed information form material procurement to the final order dispatch. System provides the details of customer order details and progress of order </w:t>
             </w:r>
           </w:p>
           <w:p>
@@ -3974,18 +3841,7 @@
               <w:ind w:left="2" w:firstLine="0"/>
             </w:pPr>
             <w:r>
-              <w:t xml:space="preserve">The reason for choosing this as UC1 is that Lycia’s clients and KAM (Key Account Manager) wants to view data record as their perspective roles and system authentication i.e., client use this to </w:t>
-            </w:r>
-            <w:proofErr w:type="spellStart"/>
-            <w:r>
-              <w:t>viewtheir</w:t>
-            </w:r>
-            <w:proofErr w:type="spellEnd"/>
-            <w:r>
-              <w:t xml:space="preserve"> order and shipping details and KAM will use this to </w:t>
-            </w:r>
-            <w:r>
-              <w:t xml:space="preserve">view the detailed information and also add or update the new clients in system.   </w:t>
+              <w:t xml:space="preserve">The reason for choosing this as UC1 is that Lycia’s clients and KAM (Key Account Manager) wants to view data record as their perspective roles and system authentication i.e., client use this to viewtheir order and shipping details and KAM will use this to view the detailed information and also add or update the new clients in system.   </w:t>
             </w:r>
           </w:p>
         </w:tc>
@@ -4067,14 +3923,14 @@
       <w:pPr>
         <w:pStyle w:val="Heading3"/>
       </w:pPr>
-      <w:bookmarkStart w:id="10" w:name="_Toc122015276"/>
+      <w:bookmarkStart w:id="11" w:name="_Toc122015276"/>
       <w:r>
         <w:rPr>
           <w:rFonts w:eastAsia="Times New Roman"/>
         </w:rPr>
         <w:t>Use case 2:</w:t>
       </w:r>
-      <w:bookmarkEnd w:id="10"/>
+      <w:bookmarkEnd w:id="11"/>
       <w:r>
         <w:rPr>
           <w:rFonts w:eastAsia="Times New Roman"/>
@@ -4088,9 +3944,7 @@
         <w:tblW w:w="9180" w:type="dxa"/>
         <w:tblInd w:w="-391" w:type="dxa"/>
         <w:tblCellMar>
-          <w:top w:w="0" w:type="dxa"/>
           <w:left w:w="427" w:type="dxa"/>
-          <w:bottom w:w="0" w:type="dxa"/>
           <w:right w:w="52" w:type="dxa"/>
         </w:tblCellMar>
         <w:tblLook w:val="04A0" w:firstRow="1" w:lastRow="0" w:firstColumn="1" w:lastColumn="0" w:noHBand="0" w:noVBand="1"/>
@@ -4320,26 +4174,7 @@
               <w:ind w:left="2" w:firstLine="0"/>
             </w:pPr>
             <w:r>
-              <w:t xml:space="preserve">System administrators give access to Lycia customers.  Customer logs into the system by provided credentials by Lycia IT support. User logs into the web </w:t>
-            </w:r>
-            <w:proofErr w:type="spellStart"/>
-            <w:r>
-              <w:t>Portal.System</w:t>
-            </w:r>
-            <w:proofErr w:type="spellEnd"/>
-            <w:r>
-              <w:t xml:space="preserve"> redirected the user in user dashboard. System displays all the customer order list. Custo</w:t>
-            </w:r>
-            <w:r>
-              <w:t xml:space="preserve">mer selects the orders and generate the reports. System asks the user to Select the report format (PDF, </w:t>
-            </w:r>
-            <w:proofErr w:type="spellStart"/>
-            <w:r>
-              <w:t>WebPage</w:t>
-            </w:r>
-            <w:proofErr w:type="spellEnd"/>
-            <w:r>
-              <w:t xml:space="preserve">). User selects the report format and clicks on generate report button. System downloads the order report in selected format in the user system  </w:t>
+              <w:t xml:space="preserve">System administrators give access to Lycia customers.  Customer logs into the system by provided credentials by Lycia IT support. User logs into the web Portal.System redirected the user in user dashboard. System displays all the customer order list. Customer selects the orders and generate the reports. System asks the user to Select the report format (PDF, WebPage). User selects the report format and clicks on generate report button. System downloads the order report in selected format in the user system  </w:t>
             </w:r>
           </w:p>
         </w:tc>
@@ -4384,15 +4219,7 @@
               <w:ind w:left="2" w:right="2" w:firstLine="0"/>
             </w:pPr>
             <w:r>
-              <w:t xml:space="preserve">The reason behind choosing this as UC2is that it </w:t>
-            </w:r>
-            <w:proofErr w:type="spellStart"/>
-            <w:r>
-              <w:t>managesand</w:t>
-            </w:r>
-            <w:proofErr w:type="spellEnd"/>
-            <w:r>
-              <w:t xml:space="preserve"> access the privileges to users into system is the main role of system administrator and customer relation system so, UC2 defined and elaborate about manages system users, and user records. </w:t>
+              <w:t xml:space="preserve">The reason behind choosing this as UC2is that it managesand access the privileges to users into system is the main role of system administrator and customer relation system so, UC2 defined and elaborate about manages system users, and user records. </w:t>
             </w:r>
           </w:p>
         </w:tc>
@@ -4417,10 +4244,7 @@
               <w:ind w:left="0" w:firstLine="0"/>
             </w:pPr>
             <w:r>
-              <w:t>Use-c</w:t>
-            </w:r>
-            <w:r>
-              <w:t xml:space="preserve">ase related to business Goal </w:t>
+              <w:t xml:space="preserve">Use-case related to business Goal </w:t>
             </w:r>
           </w:p>
         </w:tc>
@@ -4463,14 +4287,14 @@
       <w:pPr>
         <w:pStyle w:val="Heading3"/>
       </w:pPr>
-      <w:bookmarkStart w:id="11" w:name="_Toc122015277"/>
+      <w:bookmarkStart w:id="12" w:name="_Toc122015277"/>
       <w:r>
         <w:rPr>
           <w:rFonts w:eastAsia="Times New Roman"/>
         </w:rPr>
         <w:t>Use case 3:</w:t>
       </w:r>
-      <w:bookmarkEnd w:id="11"/>
+      <w:bookmarkEnd w:id="12"/>
       <w:r>
         <w:rPr>
           <w:rFonts w:eastAsia="Times New Roman"/>
@@ -4484,9 +4308,7 @@
         <w:tblW w:w="9180" w:type="dxa"/>
         <w:tblInd w:w="-391" w:type="dxa"/>
         <w:tblCellMar>
-          <w:top w:w="0" w:type="dxa"/>
           <w:left w:w="427" w:type="dxa"/>
-          <w:bottom w:w="0" w:type="dxa"/>
           <w:right w:w="53" w:type="dxa"/>
         </w:tblCellMar>
         <w:tblLook w:val="04A0" w:firstRow="1" w:lastRow="0" w:firstColumn="1" w:lastColumn="0" w:noHBand="0" w:noVBand="1"/>
@@ -4580,10 +4402,7 @@
               <w:ind w:left="1" w:firstLine="0"/>
             </w:pPr>
             <w:r>
-              <w:t>UC3</w:t>
-            </w:r>
-            <w:r>
-              <w:t xml:space="preserve"> </w:t>
+              <w:t xml:space="preserve">UC3 </w:t>
             </w:r>
           </w:p>
         </w:tc>
@@ -4718,10 +4537,7 @@
               <w:ind w:left="2" w:firstLine="0"/>
             </w:pPr>
             <w:r>
-              <w:t>An authentic Lycia’s client logs into the system. System redirect the user to user dashboard. User click on order tracking button. System redirects the user to order tracking page with list of all orders. User select the order and provide the unique tracki</w:t>
-            </w:r>
-            <w:r>
-              <w:t xml:space="preserve">ng Id given by the system. System displays the order warehouse details and order position details. </w:t>
+              <w:t xml:space="preserve">An authentic Lycia’s client logs into the system. System redirect the user to user dashboard. User click on order tracking button. System redirects the user to order tracking page with list of all orders. User select the order and provide the unique tracking Id given by the system. System displays the order warehouse details and order position details. </w:t>
             </w:r>
           </w:p>
         </w:tc>
@@ -4821,10 +4637,7 @@
               <w:ind w:left="2" w:firstLine="0"/>
             </w:pPr>
             <w:r>
-              <w:t xml:space="preserve">Customer </w:t>
-            </w:r>
-            <w:r>
-              <w:t xml:space="preserve">wants to track order information record as legacy process took 2 month to process. Our business goal is to automate the order tracking. We developed the functionality to get real-time order tracking data to customers for client satisfaction </w:t>
+              <w:t xml:space="preserve">Customer wants to track order information record as legacy process took 2 month to process. Our business goal is to automate the order tracking. We developed the functionality to get real-time order tracking data to customers for client satisfaction </w:t>
             </w:r>
           </w:p>
         </w:tc>
@@ -4847,14 +4660,14 @@
         <w:pStyle w:val="Heading1"/>
         <w:ind w:left="0" w:firstLine="0"/>
       </w:pPr>
-      <w:bookmarkStart w:id="12" w:name="_Toc122015278"/>
+      <w:bookmarkStart w:id="13" w:name="_Toc122015278"/>
       <w:r>
         <w:t xml:space="preserve">3. </w:t>
       </w:r>
       <w:r>
         <w:t>Quality attributes:</w:t>
       </w:r>
-      <w:bookmarkEnd w:id="12"/>
+      <w:bookmarkEnd w:id="13"/>
       <w:r>
         <w:t xml:space="preserve"> </w:t>
       </w:r>
@@ -4919,14 +4732,14 @@
       <w:pPr>
         <w:pStyle w:val="Heading2"/>
       </w:pPr>
-      <w:bookmarkStart w:id="13" w:name="_Toc122015279"/>
+      <w:bookmarkStart w:id="14" w:name="_Toc122015279"/>
       <w:r>
         <w:rPr>
           <w:rFonts w:eastAsia="Times New Roman"/>
         </w:rPr>
         <w:t>QA 1: Performance:</w:t>
       </w:r>
-      <w:bookmarkEnd w:id="13"/>
+      <w:bookmarkEnd w:id="14"/>
       <w:r>
         <w:rPr>
           <w:rFonts w:eastAsia="Times New Roman"/>
@@ -4976,10 +4789,7 @@
         <w:spacing w:before="20"/>
       </w:pPr>
       <w:r>
-        <w:t>Currently our Manual system provide reports to the customer within 2 months. As our business goal is to reduce the time taken to generate reports to the customers, performance become one of the main quality attribute. Our system should give perform in less</w:t>
-      </w:r>
-      <w:r>
-        <w:t xml:space="preserve"> time and give customer update about their order status close to near time.  </w:t>
+        <w:t xml:space="preserve">Currently our Manual system provide reports to the customer within 2 months. As our business goal is to reduce the time taken to generate reports to the customers, performance become one of the main quality attribute. Our system should give perform in less time and give customer update about their order status close to near time.  </w:t>
       </w:r>
     </w:p>
     <w:p>
@@ -5045,7 +4855,7 @@
                     <pic:cNvPicPr/>
                   </pic:nvPicPr>
                   <pic:blipFill>
-                    <a:blip r:embed="rId8">
+                    <a:blip r:embed="rId9">
                       <a:extLst>
                         <a:ext uri="{28A0092B-C50C-407E-A947-70E740481C1C}">
                           <a14:useLocalDpi xmlns:a14="http://schemas.microsoft.com/office/drawing/2010/main" val="0"/>
@@ -5096,7 +4906,7 @@
                     <pic:cNvPicPr/>
                   </pic:nvPicPr>
                   <pic:blipFill>
-                    <a:blip r:embed="rId9"/>
+                    <a:blip r:embed="rId10"/>
                     <a:stretch>
                       <a:fillRect/>
                     </a:stretch>
@@ -5121,14 +4931,14 @@
       <w:pPr>
         <w:pStyle w:val="Heading2"/>
       </w:pPr>
-      <w:bookmarkStart w:id="14" w:name="_Toc122015280"/>
+      <w:bookmarkStart w:id="15" w:name="_Toc122015280"/>
       <w:r>
         <w:rPr>
           <w:rFonts w:eastAsia="Times New Roman"/>
         </w:rPr>
         <w:t>QA 2: Maintainability</w:t>
       </w:r>
-      <w:bookmarkEnd w:id="14"/>
+      <w:bookmarkEnd w:id="15"/>
       <w:r>
         <w:rPr>
           <w:rFonts w:eastAsia="Times New Roman"/>
@@ -5156,10 +4966,7 @@
         <w:ind w:left="442" w:right="226"/>
       </w:pPr>
       <w:r>
-        <w:t>As our system have different modules, our system should have the ability to add new modules and new functionality within the module. After this build, system could ask to change some functionality in a module or add new module. Every system</w:t>
-      </w:r>
-      <w:r>
-        <w:t xml:space="preserve"> does through a series of change according to the user needs, so the system has to change. Maintainability is important to add these changes without changing the whole system with less effort </w:t>
+        <w:t xml:space="preserve">As our system have different modules, our system should have the ability to add new modules and new functionality within the module. After this build, system could ask to change some functionality in a module or add new module. Every system does through a series of change according to the user needs, so the system has to change. Maintainability is important to add these changes without changing the whole system with less effort </w:t>
       </w:r>
       <w:r>
         <w:rPr>
@@ -5195,7 +5002,7 @@
                     <pic:cNvPicPr/>
                   </pic:nvPicPr>
                   <pic:blipFill>
-                    <a:blip r:embed="rId10">
+                    <a:blip r:embed="rId11">
                       <a:extLst>
                         <a:ext uri="{28A0092B-C50C-407E-A947-70E740481C1C}">
                           <a14:useLocalDpi xmlns:a14="http://schemas.microsoft.com/office/drawing/2010/main" val="0"/>
@@ -5277,7 +5084,7 @@
                     <pic:cNvPicPr/>
                   </pic:nvPicPr>
                   <pic:blipFill>
-                    <a:blip r:embed="rId11"/>
+                    <a:blip r:embed="rId12"/>
                     <a:stretch>
                       <a:fillRect/>
                     </a:stretch>
@@ -5338,14 +5145,14 @@
       <w:pPr>
         <w:pStyle w:val="Heading2"/>
       </w:pPr>
-      <w:bookmarkStart w:id="15" w:name="_Toc122015281"/>
+      <w:bookmarkStart w:id="16" w:name="_Toc122015281"/>
       <w:r>
         <w:rPr>
           <w:rFonts w:eastAsia="Times New Roman"/>
         </w:rPr>
         <w:t>QA 3: Availability:</w:t>
       </w:r>
-      <w:bookmarkEnd w:id="15"/>
+      <w:bookmarkEnd w:id="16"/>
       <w:r>
         <w:rPr>
           <w:rFonts w:eastAsia="Times New Roman"/>
@@ -5394,14 +5201,7 @@
           <w:color w:val="2E74B5"/>
           <w:sz w:val="26"/>
         </w:rPr>
-        <w:t>General Sce</w:t>
-      </w:r>
-      <w:r>
-        <w:rPr>
-          <w:color w:val="2E74B5"/>
-          <w:sz w:val="26"/>
-        </w:rPr>
-        <w:t xml:space="preserve">nario: </w:t>
+        <w:t xml:space="preserve">General Scenario: </w:t>
       </w:r>
     </w:p>
     <w:p>
@@ -5431,7 +5231,7 @@
                     <pic:cNvPicPr/>
                   </pic:nvPicPr>
                   <pic:blipFill>
-                    <a:blip r:embed="rId12">
+                    <a:blip r:embed="rId13">
                       <a:extLst>
                         <a:ext uri="{28A0092B-C50C-407E-A947-70E740481C1C}">
                           <a14:useLocalDpi xmlns:a14="http://schemas.microsoft.com/office/drawing/2010/main" val="0"/>
@@ -5500,7 +5300,7 @@
                     <pic:cNvPicPr/>
                   </pic:nvPicPr>
                   <pic:blipFill>
-                    <a:blip r:embed="rId13"/>
+                    <a:blip r:embed="rId14"/>
                     <a:stretch>
                       <a:fillRect/>
                     </a:stretch>
@@ -5537,7 +5337,7 @@
       <w:pPr>
         <w:pStyle w:val="Heading2"/>
       </w:pPr>
-      <w:bookmarkStart w:id="16" w:name="_Toc122015282"/>
+      <w:bookmarkStart w:id="17" w:name="_Toc122015282"/>
       <w:r>
         <w:rPr>
           <w:rFonts w:eastAsia="Times New Roman"/>
@@ -5545,7 +5345,7 @@
         <w:lastRenderedPageBreak/>
         <w:t>Utility Tree Matrix:</w:t>
       </w:r>
-      <w:bookmarkEnd w:id="16"/>
+      <w:bookmarkEnd w:id="17"/>
       <w:r>
         <w:rPr>
           <w:rFonts w:eastAsia="Times New Roman"/>
@@ -5579,7 +5379,7 @@
                     <pic:cNvPicPr/>
                   </pic:nvPicPr>
                   <pic:blipFill>
-                    <a:blip r:embed="rId14"/>
+                    <a:blip r:embed="rId15"/>
                     <a:stretch>
                       <a:fillRect/>
                     </a:stretch>
@@ -5614,12 +5414,12 @@
           <w:numId w:val="5"/>
         </w:numPr>
       </w:pPr>
-      <w:bookmarkStart w:id="17" w:name="_Toc122015283"/>
+      <w:bookmarkStart w:id="18" w:name="_Toc122015283"/>
       <w:r>
         <w:lastRenderedPageBreak/>
         <w:t>Architecture Concerns:</w:t>
       </w:r>
-      <w:bookmarkEnd w:id="17"/>
+      <w:bookmarkEnd w:id="18"/>
       <w:r>
         <w:t xml:space="preserve"> </w:t>
       </w:r>
@@ -5676,11 +5476,11 @@
                               <w:pPr>
                                 <w:pStyle w:val="Heading1"/>
                               </w:pPr>
-                              <w:bookmarkStart w:id="18" w:name="_Toc122015284"/>
+                              <w:bookmarkStart w:id="19" w:name="_Toc122015284"/>
                               <w:r>
                                 <w:t>Context Diagram:</w:t>
                               </w:r>
-                              <w:bookmarkEnd w:id="18"/>
+                              <w:bookmarkEnd w:id="19"/>
                               <w:r>
                                 <w:t xml:space="preserve"> </w:t>
                               </w:r>
@@ -5805,7 +5605,7 @@
                           <pic:cNvPicPr/>
                         </pic:nvPicPr>
                         <pic:blipFill>
-                          <a:blip r:embed="rId15"/>
+                          <a:blip r:embed="rId16"/>
                           <a:stretch>
                             <a:fillRect/>
                           </a:stretch>
@@ -5826,7 +5626,7 @@
                           <pic:cNvPicPr/>
                         </pic:nvPicPr>
                         <pic:blipFill>
-                          <a:blip r:embed="rId16"/>
+                          <a:blip r:embed="rId17"/>
                           <a:stretch>
                             <a:fillRect/>
                           </a:stretch>
@@ -5946,10 +5746,10 @@
                   <o:lock v:ext="edit" aspectratio="t"/>
                 </v:shapetype>
                 <v:shape id="Picture 25204" o:spid="_x0000_s1031" type="#_x0000_t75" style="position:absolute;left:-28;top:1844;width:53942;height:20828;visibility:visible;mso-wrap-style:square" o:gfxdata="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">
-                  <v:imagedata r:id="rId17" o:title=""/>
+                  <v:imagedata r:id="rId18" o:title=""/>
                 </v:shape>
                 <v:shape id="Picture 25205" o:spid="_x0000_s1032" type="#_x0000_t75" style="position:absolute;left:-28;top:23719;width:53942;height:49499;visibility:visible;mso-wrap-style:square" o:gfxdata="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">
-                  <v:imagedata r:id="rId18" o:title=""/>
+                  <v:imagedata r:id="rId19" o:title=""/>
                 </v:shape>
                 <w10:anchorlock/>
               </v:group>
@@ -6016,10 +5816,7 @@
         <w:ind w:left="1108" w:hanging="338"/>
       </w:pPr>
       <w:r>
-        <w:t xml:space="preserve">System Configuration and enhancement will be considered completed if </w:t>
-      </w:r>
-      <w:r>
-        <w:t xml:space="preserve">any one of the following is completed. Any changes or enhancements afterwards will be billable: </w:t>
+        <w:t xml:space="preserve">System Configuration and enhancement will be considered completed if any one of the following is completed. Any changes or enhancements afterwards will be billable: </w:t>
       </w:r>
     </w:p>
     <w:p>
@@ -6076,10 +5873,7 @@
         <w:ind w:left="1108" w:hanging="338"/>
       </w:pPr>
       <w:r>
-        <w:t>Teams would b</w:t>
-      </w:r>
-      <w:r>
-        <w:t xml:space="preserve">e divided into people of 5-10 people and they develop and maintain in respective domain according to their expertise. The domain is developed in Database, Backend, DevOps, Frontend and Testing teams </w:t>
+        <w:t xml:space="preserve">Teams would be divided into people of 5-10 people and they develop and maintain in respective domain according to their expertise. The domain is developed in Database, Backend, DevOps, Frontend and Testing teams </w:t>
       </w:r>
     </w:p>
     <w:p>
@@ -6092,10 +5886,7 @@
         <w:ind w:left="1108" w:hanging="338"/>
       </w:pPr>
       <w:r>
-        <w:t>We have a layered architecture. Frontend Team would depe</w:t>
-      </w:r>
-      <w:r>
-        <w:t xml:space="preserve">nd upon the backend team. If change is needed, frontend wait for the backend team to implement the change.   </w:t>
+        <w:t xml:space="preserve">We have a layered architecture. Frontend Team would depend upon the backend team. If change is needed, frontend wait for the backend team to implement the change.   </w:t>
       </w:r>
     </w:p>
     <w:p>
@@ -6161,8 +5952,6 @@
         <w:pStyle w:val="Heading2"/>
       </w:pPr>
       <w:bookmarkStart w:id="21" w:name="_Toc122015286"/>
-      <w:bookmarkStart w:id="22" w:name="_GoBack"/>
-      <w:bookmarkEnd w:id="22"/>
       <w:r>
         <w:rPr>
           <w:rFonts w:eastAsia="Times New Roman"/>
@@ -6596,15 +6385,7 @@
               <w:ind w:left="0" w:firstLine="0"/>
             </w:pPr>
             <w:r>
-              <w:t xml:space="preserve">As the time given by the </w:t>
-            </w:r>
-            <w:proofErr w:type="spellStart"/>
-            <w:r>
-              <w:t>Lysia</w:t>
-            </w:r>
-            <w:proofErr w:type="spellEnd"/>
-            <w:r>
-              <w:t xml:space="preserve"> owner to develop the system within 6 months, we need to develop and integrate the system</w:t>
+              <w:t>As the time given by the Lysia owner to develop the system within 6 months, we need to develop and integrate the system</w:t>
             </w:r>
           </w:p>
         </w:tc>
@@ -9085,7 +8866,7 @@
 </file>
 
 <file path=customXml/itemProps1.xml><?xml version="1.0" encoding="utf-8"?>
-<ds:datastoreItem xmlns:ds="http://schemas.openxmlformats.org/officeDocument/2006/customXml" ds:itemID="{F1F96D83-AB23-4AF6-8727-D21111CB7612}">
+<ds:datastoreItem xmlns:ds="http://schemas.openxmlformats.org/officeDocument/2006/customXml" ds:itemID="{E67A51EB-FCD0-4B0D-88AB-3BA46E574563}">
   <ds:schemaRefs>
     <ds:schemaRef ds:uri="http://schemas.openxmlformats.org/officeDocument/2006/bibliography"/>
   </ds:schemaRefs>

</xml_diff>